<commit_message>
Ajouts dans 2_Paramétrages_BT R3_cuckoo_VM_XP
Point de restauration de la VM XP (snapshot) + règles iptables dans BT3
</commit_message>
<xml_diff>
--- a/2_Paramétrages_BT R3_cuckoo_VM_XP.docx
+++ b/2_Paramétrages_BT R3_cuckoo_VM_XP.docx
@@ -265,6 +265,9 @@
         <w:jc w:val="center"/>
       </w:pPr>
       <w:r>
+        <w:rPr>
+          <w:noProof/>
+        </w:rPr>
         <w:drawing>
           <wp:inline distT="0" distB="0" distL="0" distR="0" wp14:anchorId="1F1AC5C6" wp14:editId="6121F580">
             <wp:extent cx="4222140" cy="2514455"/>
@@ -881,6 +884,224 @@
                     <a:xfrm>
                       <a:off x="0" y="0"/>
                       <a:ext cx="5752465" cy="2557780"/>
+                    </a:xfrm>
+                    <a:prstGeom prst="rect">
+                      <a:avLst/>
+                    </a:prstGeom>
+                    <a:noFill/>
+                    <a:ln>
+                      <a:noFill/>
+                    </a:ln>
+                  </pic:spPr>
+                </pic:pic>
+              </a:graphicData>
+            </a:graphic>
+          </wp:inline>
+        </w:drawing>
+      </w:r>
+    </w:p>
+    <w:p/>
+    <w:p>
+      <w:r>
+        <w:t xml:space="preserve">Création d’un </w:t>
+      </w:r>
+      <w:proofErr w:type="spellStart"/>
+      <w:r>
+        <w:t>snapshot</w:t>
+      </w:r>
+      <w:proofErr w:type="spellEnd"/>
+      <w:r>
+        <w:t xml:space="preserve"> nommé « snap1 » de la machine virtuelle XP pour pouvoir la restaurer après test d’un malware à l’</w:t>
+      </w:r>
+      <w:proofErr w:type="spellStart"/>
+      <w:r>
+        <w:t>intèrieur</w:t>
+      </w:r>
+      <w:proofErr w:type="spellEnd"/>
+      <w:r>
+        <w:t> :</w:t>
+      </w:r>
+    </w:p>
+    <w:p/>
+    <w:p>
+      <w:r>
+        <w:rPr>
+          <w:noProof/>
+        </w:rPr>
+        <w:drawing>
+          <wp:inline distT="0" distB="0" distL="0" distR="0" wp14:anchorId="0F9223ED" wp14:editId="6B9295D8">
+            <wp:extent cx="5752465" cy="636905"/>
+            <wp:effectExtent l="0" t="0" r="0" b="0"/>
+            <wp:docPr id="1" name="Image 1" descr="Macintosh HD:Users:Bruno:Desktop:Capture d’écran 2013-03-26 à 15.39.59.png"/>
+            <wp:cNvGraphicFramePr>
+              <a:graphicFrameLocks xmlns:a="http://schemas.openxmlformats.org/drawingml/2006/main" noChangeAspect="1"/>
+            </wp:cNvGraphicFramePr>
+            <a:graphic xmlns:a="http://schemas.openxmlformats.org/drawingml/2006/main">
+              <a:graphicData uri="http://schemas.openxmlformats.org/drawingml/2006/picture">
+                <pic:pic xmlns:pic="http://schemas.openxmlformats.org/drawingml/2006/picture">
+                  <pic:nvPicPr>
+                    <pic:cNvPr id="0" name="Picture 1" descr="Macintosh HD:Users:Bruno:Desktop:Capture d’écran 2013-03-26 à 15.39.59.png"/>
+                    <pic:cNvPicPr>
+                      <a:picLocks noChangeAspect="1" noChangeArrowheads="1"/>
+                    </pic:cNvPicPr>
+                  </pic:nvPicPr>
+                  <pic:blipFill>
+                    <a:blip r:embed="rId13">
+                      <a:extLst>
+                        <a:ext uri="{28A0092B-C50C-407E-A947-70E740481C1C}">
+                          <a14:useLocalDpi xmlns:a14="http://schemas.microsoft.com/office/drawing/2010/main" val="0"/>
+                        </a:ext>
+                      </a:extLst>
+                    </a:blip>
+                    <a:srcRect/>
+                    <a:stretch>
+                      <a:fillRect/>
+                    </a:stretch>
+                  </pic:blipFill>
+                  <pic:spPr bwMode="auto">
+                    <a:xfrm>
+                      <a:off x="0" y="0"/>
+                      <a:ext cx="5752465" cy="636905"/>
+                    </a:xfrm>
+                    <a:prstGeom prst="rect">
+                      <a:avLst/>
+                    </a:prstGeom>
+                    <a:noFill/>
+                    <a:ln>
+                      <a:noFill/>
+                    </a:ln>
+                  </pic:spPr>
+                </pic:pic>
+              </a:graphicData>
+            </a:graphic>
+          </wp:inline>
+        </w:drawing>
+      </w:r>
+    </w:p>
+    <w:p/>
+    <w:p>
+      <w:r>
+        <w:t>Test de restauration effectué avec succès :</w:t>
+      </w:r>
+    </w:p>
+    <w:p/>
+    <w:p>
+      <w:r>
+        <w:rPr>
+          <w:noProof/>
+        </w:rPr>
+        <w:drawing>
+          <wp:inline distT="0" distB="0" distL="0" distR="0" wp14:anchorId="1A22D387" wp14:editId="235BB952">
+            <wp:extent cx="5752465" cy="532130"/>
+            <wp:effectExtent l="0" t="0" r="0" b="1270"/>
+            <wp:docPr id="10" name="Image 2" descr="Macintosh HD:Users:Bruno:Desktop:Capture d’écran 2013-03-26 à 15.41.44.png"/>
+            <wp:cNvGraphicFramePr>
+              <a:graphicFrameLocks xmlns:a="http://schemas.openxmlformats.org/drawingml/2006/main" noChangeAspect="1"/>
+            </wp:cNvGraphicFramePr>
+            <a:graphic xmlns:a="http://schemas.openxmlformats.org/drawingml/2006/main">
+              <a:graphicData uri="http://schemas.openxmlformats.org/drawingml/2006/picture">
+                <pic:pic xmlns:pic="http://schemas.openxmlformats.org/drawingml/2006/picture">
+                  <pic:nvPicPr>
+                    <pic:cNvPr id="0" name="Picture 2" descr="Macintosh HD:Users:Bruno:Desktop:Capture d’écran 2013-03-26 à 15.41.44.png"/>
+                    <pic:cNvPicPr>
+                      <a:picLocks noChangeAspect="1" noChangeArrowheads="1"/>
+                    </pic:cNvPicPr>
+                  </pic:nvPicPr>
+                  <pic:blipFill>
+                    <a:blip r:embed="rId14">
+                      <a:extLst>
+                        <a:ext uri="{28A0092B-C50C-407E-A947-70E740481C1C}">
+                          <a14:useLocalDpi xmlns:a14="http://schemas.microsoft.com/office/drawing/2010/main" val="0"/>
+                        </a:ext>
+                      </a:extLst>
+                    </a:blip>
+                    <a:srcRect/>
+                    <a:stretch>
+                      <a:fillRect/>
+                    </a:stretch>
+                  </pic:blipFill>
+                  <pic:spPr bwMode="auto">
+                    <a:xfrm>
+                      <a:off x="0" y="0"/>
+                      <a:ext cx="5752465" cy="532130"/>
+                    </a:xfrm>
+                    <a:prstGeom prst="rect">
+                      <a:avLst/>
+                    </a:prstGeom>
+                    <a:noFill/>
+                    <a:ln>
+                      <a:noFill/>
+                    </a:ln>
+                  </pic:spPr>
+                </pic:pic>
+              </a:graphicData>
+            </a:graphic>
+          </wp:inline>
+        </w:drawing>
+      </w:r>
+    </w:p>
+    <w:p/>
+    <w:p>
+      <w:r>
+        <w:t xml:space="preserve">Configuration du </w:t>
+      </w:r>
+      <w:proofErr w:type="spellStart"/>
+      <w:r>
+        <w:t>parefeu</w:t>
+      </w:r>
+      <w:proofErr w:type="spellEnd"/>
+      <w:r>
+        <w:t xml:space="preserve"> </w:t>
+      </w:r>
+      <w:proofErr w:type="spellStart"/>
+      <w:r>
+        <w:t>iptables</w:t>
+      </w:r>
+      <w:proofErr w:type="spellEnd"/>
+      <w:r>
+        <w:t xml:space="preserve"> dans BT3 :</w:t>
+      </w:r>
+    </w:p>
+    <w:p/>
+    <w:p>
+      <w:r>
+        <w:rPr>
+          <w:noProof/>
+        </w:rPr>
+        <w:drawing>
+          <wp:inline distT="0" distB="0" distL="0" distR="0" wp14:anchorId="28B3CFAD" wp14:editId="23254F67">
+            <wp:extent cx="5752465" cy="509270"/>
+            <wp:effectExtent l="0" t="0" r="0" b="0"/>
+            <wp:docPr id="11" name="Image 3" descr="Macintosh HD:Users:Bruno:Desktop:Capture d’écran 2013-03-26 à 17.20.18.png"/>
+            <wp:cNvGraphicFramePr>
+              <a:graphicFrameLocks xmlns:a="http://schemas.openxmlformats.org/drawingml/2006/main" noChangeAspect="1"/>
+            </wp:cNvGraphicFramePr>
+            <a:graphic xmlns:a="http://schemas.openxmlformats.org/drawingml/2006/main">
+              <a:graphicData uri="http://schemas.openxmlformats.org/drawingml/2006/picture">
+                <pic:pic xmlns:pic="http://schemas.openxmlformats.org/drawingml/2006/picture">
+                  <pic:nvPicPr>
+                    <pic:cNvPr id="0" name="Picture 3" descr="Macintosh HD:Users:Bruno:Desktop:Capture d’écran 2013-03-26 à 17.20.18.png"/>
+                    <pic:cNvPicPr>
+                      <a:picLocks noChangeAspect="1" noChangeArrowheads="1"/>
+                    </pic:cNvPicPr>
+                  </pic:nvPicPr>
+                  <pic:blipFill>
+                    <a:blip r:embed="rId15">
+                      <a:extLst>
+                        <a:ext uri="{28A0092B-C50C-407E-A947-70E740481C1C}">
+                          <a14:useLocalDpi xmlns:a14="http://schemas.microsoft.com/office/drawing/2010/main" val="0"/>
+                        </a:ext>
+                      </a:extLst>
+                    </a:blip>
+                    <a:srcRect/>
+                    <a:stretch>
+                      <a:fillRect/>
+                    </a:stretch>
+                  </pic:blipFill>
+                  <pic:spPr bwMode="auto">
+                    <a:xfrm>
+                      <a:off x="0" y="0"/>
+                      <a:ext cx="5752465" cy="509270"/>
                     </a:xfrm>
                     <a:prstGeom prst="rect">
                       <a:avLst/>

</xml_diff>

<commit_message>
Oubli de agent.py avant de faire le snapshot de la VM XP
</commit_message>
<xml_diff>
--- a/2_Paramétrages_BT R3_cuckoo_VM_XP.docx
+++ b/2_Paramétrages_BT R3_cuckoo_VM_XP.docx
@@ -10,13 +10,8 @@
         <w:t>Paramétrage de Windows XP</w:t>
       </w:r>
       <w:r>
-        <w:t xml:space="preserve"> et configuration de </w:t>
-      </w:r>
-      <w:proofErr w:type="spellStart"/>
-      <w:r>
-        <w:t>Cuckoo</w:t>
-      </w:r>
-      <w:proofErr w:type="spellEnd"/>
+        <w:t xml:space="preserve"> et configuration de Cuckoo</w:t>
+      </w:r>
     </w:p>
     <w:p/>
     <w:p>
@@ -24,15 +19,7 @@
         <w:jc w:val="both"/>
       </w:pPr>
       <w:r>
-        <w:t xml:space="preserve">Ajuster </w:t>
-      </w:r>
-      <w:proofErr w:type="spellStart"/>
-      <w:r>
-        <w:t>windows</w:t>
-      </w:r>
-      <w:proofErr w:type="spellEnd"/>
-      <w:r>
-        <w:t xml:space="preserve"> pour de meilleures performances (désactivation des thèmes graphiques et autres)</w:t>
+        <w:t>Ajuster windows pour de meilleures performances (désactivation des thèmes graphiques et autres)</w:t>
       </w:r>
     </w:p>
     <w:p>
@@ -45,29 +32,13 @@
         <w:jc w:val="both"/>
       </w:pPr>
       <w:r>
-        <w:t xml:space="preserve">Désactivation des infos bulle du centre de sécurité de </w:t>
-      </w:r>
-      <w:proofErr w:type="spellStart"/>
-      <w:r>
-        <w:t>windows</w:t>
-      </w:r>
-      <w:proofErr w:type="spellEnd"/>
-      <w:r>
-        <w:t xml:space="preserve"> (pas d’antivirus, firewall non configuré).</w:t>
-      </w:r>
-    </w:p>
-    <w:p/>
-    <w:p>
-      <w:r>
-        <w:t xml:space="preserve">Extinction et désactivation du service </w:t>
-      </w:r>
-      <w:proofErr w:type="spellStart"/>
-      <w:r>
-        <w:t>windows</w:t>
-      </w:r>
-      <w:proofErr w:type="spellEnd"/>
-      <w:r>
-        <w:t xml:space="preserve"> update pour ne pas sécuriser XP.</w:t>
+        <w:t>Désactivation des infos bulle du centre de sécurité de windows (pas d’antivirus, firewall non configuré).</w:t>
+      </w:r>
+    </w:p>
+    <w:p/>
+    <w:p>
+      <w:r>
+        <w:t>Extinction et désactivation du service windows update pour ne pas sécuriser XP.</w:t>
       </w:r>
     </w:p>
     <w:p/>
@@ -146,23 +117,7 @@
     </w:p>
     <w:p>
       <w:r>
-        <w:t xml:space="preserve">Extinction et désactivation du </w:t>
-      </w:r>
-      <w:proofErr w:type="spellStart"/>
-      <w:r>
-        <w:t>parefeu</w:t>
-      </w:r>
-      <w:proofErr w:type="spellEnd"/>
-      <w:r>
-        <w:t xml:space="preserve"> </w:t>
-      </w:r>
-      <w:proofErr w:type="spellStart"/>
-      <w:r>
-        <w:t>windows</w:t>
-      </w:r>
-      <w:proofErr w:type="spellEnd"/>
-      <w:r>
-        <w:t xml:space="preserve"> et du partage de connexion internet.</w:t>
+        <w:t>Extinction et désactivation du parefeu windows et du partage de connexion internet.</w:t>
       </w:r>
     </w:p>
     <w:p/>
@@ -232,31 +187,7 @@
     </w:p>
     <w:p>
       <w:r>
-        <w:t xml:space="preserve">Ajout d’une interface réseau dans </w:t>
-      </w:r>
-      <w:proofErr w:type="spellStart"/>
-      <w:r>
-        <w:t>Virtualbox</w:t>
-      </w:r>
-      <w:proofErr w:type="spellEnd"/>
-      <w:r>
-        <w:t xml:space="preserve"> « Host-</w:t>
-      </w:r>
-      <w:proofErr w:type="spellStart"/>
-      <w:r>
-        <w:t>only</w:t>
-      </w:r>
-      <w:proofErr w:type="spellEnd"/>
-      <w:r>
-        <w:t xml:space="preserve"> adapter » nommée par </w:t>
-      </w:r>
-      <w:proofErr w:type="spellStart"/>
-      <w:r>
-        <w:t>défault</w:t>
-      </w:r>
-      <w:proofErr w:type="spellEnd"/>
-      <w:r>
-        <w:t xml:space="preserve"> vboxnet0 :</w:t>
+        <w:t>Ajout d’une interface réseau dans Virtualbox « Host-only adapter » nommée par défault vboxnet0 :</w:t>
       </w:r>
     </w:p>
     <w:p/>
@@ -327,84 +258,21 @@
       <w:pPr>
         <w:pStyle w:val="Titre1"/>
       </w:pPr>
-      <w:proofErr w:type="spellStart"/>
-      <w:r>
-        <w:t>cuckoo.conf</w:t>
-      </w:r>
-      <w:proofErr w:type="spellEnd"/>
-      <w:r>
-        <w:t> :</w:t>
-      </w:r>
-    </w:p>
-    <w:p/>
-    <w:p>
-      <w:r>
-        <w:t xml:space="preserve">Configuration de </w:t>
-      </w:r>
-      <w:proofErr w:type="spellStart"/>
-      <w:r>
-        <w:t>cuckoo</w:t>
-      </w:r>
-      <w:proofErr w:type="spellEnd"/>
-      <w:r>
-        <w:t xml:space="preserve"> </w:t>
+      <w:r>
+        <w:t>cuckoo.conf :</w:t>
+      </w:r>
+    </w:p>
+    <w:p/>
+    <w:p>
+      <w:r>
+        <w:t xml:space="preserve">Configuration de cuckoo </w:t>
       </w:r>
       <w:r>
         <w:rPr>
           <w:highlight w:val="lightGray"/>
         </w:rPr>
-        <w:t>(/</w:t>
-      </w:r>
-      <w:proofErr w:type="spellStart"/>
-      <w:r>
-        <w:rPr>
-          <w:highlight w:val="lightGray"/>
-        </w:rPr>
-        <w:t>opt</w:t>
-      </w:r>
-      <w:proofErr w:type="spellEnd"/>
-      <w:r>
-        <w:rPr>
-          <w:highlight w:val="lightGray"/>
-        </w:rPr>
-        <w:t>/</w:t>
-      </w:r>
-      <w:proofErr w:type="spellStart"/>
-      <w:r>
-        <w:rPr>
-          <w:highlight w:val="lightGray"/>
-        </w:rPr>
-        <w:t>cuckoo</w:t>
-      </w:r>
-      <w:proofErr w:type="spellEnd"/>
-      <w:r>
-        <w:rPr>
-          <w:highlight w:val="lightGray"/>
-        </w:rPr>
-        <w:t>/</w:t>
-      </w:r>
-      <w:proofErr w:type="spellStart"/>
-      <w:r>
-        <w:rPr>
-          <w:highlight w:val="lightGray"/>
-        </w:rPr>
-        <w:t>cony</w:t>
-      </w:r>
-      <w:proofErr w:type="spellEnd"/>
-      <w:r>
-        <w:rPr>
-          <w:highlight w:val="lightGray"/>
-        </w:rPr>
-        <w:t>/</w:t>
-      </w:r>
-      <w:proofErr w:type="spellStart"/>
-      <w:r>
-        <w:rPr>
-          <w:highlight w:val="lightGray"/>
-        </w:rPr>
-        <w:t>cuckoo.conf</w:t>
-      </w:r>
-      <w:proofErr w:type="spellEnd"/>
+        <w:t>(/opt/cuckoo/cony/cuckoo.conf</w:t>
+      </w:r>
       <w:r>
         <w:t>) pour communiquer avec la VM par cette connexion réseau :</w:t>
       </w:r>
@@ -468,31 +336,7 @@
     <w:p/>
     <w:p>
       <w:r>
-        <w:t xml:space="preserve">Ajout d’un sniffer </w:t>
-      </w:r>
-      <w:proofErr w:type="spellStart"/>
-      <w:r>
-        <w:t>external</w:t>
-      </w:r>
-      <w:proofErr w:type="spellEnd"/>
-      <w:r>
-        <w:t xml:space="preserve"> à la configuration de </w:t>
-      </w:r>
-      <w:proofErr w:type="spellStart"/>
-      <w:r>
-        <w:t>cuckoo</w:t>
-      </w:r>
-      <w:proofErr w:type="spellEnd"/>
-      <w:r>
-        <w:t xml:space="preserve"> (</w:t>
-      </w:r>
-      <w:proofErr w:type="spellStart"/>
-      <w:r>
-        <w:t>tcpdump</w:t>
-      </w:r>
-      <w:proofErr w:type="spellEnd"/>
-      <w:r>
-        <w:t>)</w:t>
+        <w:t>Ajout d’un sniffer external à la configuration de cuckoo (tcpdump)</w:t>
       </w:r>
     </w:p>
     <w:p/>
@@ -554,31 +398,7 @@
     <w:p/>
     <w:p>
       <w:r>
-        <w:t xml:space="preserve">Changement du </w:t>
-      </w:r>
-      <w:proofErr w:type="spellStart"/>
-      <w:r>
-        <w:t>path</w:t>
-      </w:r>
-      <w:proofErr w:type="spellEnd"/>
-      <w:r>
-        <w:t xml:space="preserve"> de </w:t>
-      </w:r>
-      <w:proofErr w:type="spellStart"/>
-      <w:r>
-        <w:t>tcpdump</w:t>
-      </w:r>
-      <w:proofErr w:type="spellEnd"/>
-      <w:r>
-        <w:t xml:space="preserve"> de </w:t>
-      </w:r>
-      <w:proofErr w:type="spellStart"/>
-      <w:r>
-        <w:t>cuckoo</w:t>
-      </w:r>
-      <w:proofErr w:type="spellEnd"/>
-      <w:r>
-        <w:t xml:space="preserve"> par </w:t>
+        <w:t xml:space="preserve">Changement du path de tcpdump de cuckoo par </w:t>
       </w:r>
     </w:p>
     <w:p/>
@@ -642,13 +462,8 @@
       <w:pPr>
         <w:pStyle w:val="Titre1"/>
       </w:pPr>
-      <w:proofErr w:type="spellStart"/>
-      <w:r>
-        <w:t>virtualbox.conf</w:t>
-      </w:r>
-      <w:proofErr w:type="spellEnd"/>
-      <w:r>
-        <w:t> :</w:t>
+      <w:r>
+        <w:t>virtualbox.conf :</w:t>
       </w:r>
     </w:p>
     <w:p/>
@@ -728,15 +543,7 @@
     </w:p>
     <w:p>
       <w:r>
-        <w:t xml:space="preserve">Configuration correspondante de </w:t>
-      </w:r>
-      <w:proofErr w:type="spellStart"/>
-      <w:r>
-        <w:t>cuckoo</w:t>
-      </w:r>
-      <w:proofErr w:type="spellEnd"/>
-      <w:r>
-        <w:t xml:space="preserve"> </w:t>
+        <w:t xml:space="preserve">Configuration correspondante de cuckoo </w:t>
       </w:r>
       <w:r>
         <w:rPr>
@@ -748,56 +555,7 @@
         <w:rPr>
           <w:highlight w:val="lightGray"/>
         </w:rPr>
-        <w:t>/</w:t>
-      </w:r>
-      <w:proofErr w:type="spellStart"/>
-      <w:r>
-        <w:rPr>
-          <w:highlight w:val="lightGray"/>
-        </w:rPr>
-        <w:t>opt</w:t>
-      </w:r>
-      <w:proofErr w:type="spellEnd"/>
-      <w:r>
-        <w:rPr>
-          <w:highlight w:val="lightGray"/>
-        </w:rPr>
-        <w:t>/</w:t>
-      </w:r>
-      <w:proofErr w:type="spellStart"/>
-      <w:r>
-        <w:rPr>
-          <w:highlight w:val="lightGray"/>
-        </w:rPr>
-        <w:t>cuckoo</w:t>
-      </w:r>
-      <w:proofErr w:type="spellEnd"/>
-      <w:r>
-        <w:rPr>
-          <w:highlight w:val="lightGray"/>
-        </w:rPr>
-        <w:t>/</w:t>
-      </w:r>
-      <w:proofErr w:type="spellStart"/>
-      <w:r>
-        <w:rPr>
-          <w:highlight w:val="lightGray"/>
-        </w:rPr>
-        <w:t>cony</w:t>
-      </w:r>
-      <w:proofErr w:type="spellEnd"/>
-      <w:r>
-        <w:rPr>
-          <w:highlight w:val="lightGray"/>
-        </w:rPr>
-        <w:t>/</w:t>
-      </w:r>
-      <w:proofErr w:type="spellStart"/>
-      <w:r>
-        <w:rPr>
-          <w:highlight w:val="lightGray"/>
-        </w:rPr>
-        <w:t>virtualbox</w:t>
+        <w:t>/opt/cuckoo/cony/virtualbox</w:t>
       </w:r>
       <w:r>
         <w:rPr>
@@ -805,7 +563,6 @@
         </w:rPr>
         <w:t>.conf</w:t>
       </w:r>
-      <w:proofErr w:type="spellEnd"/>
       <w:r>
         <w:t>) :</w:t>
       </w:r>
@@ -903,23 +660,21 @@
     <w:p/>
     <w:p>
       <w:r>
-        <w:t xml:space="preserve">Création d’un </w:t>
-      </w:r>
-      <w:proofErr w:type="spellStart"/>
-      <w:r>
-        <w:t>snapshot</w:t>
-      </w:r>
-      <w:proofErr w:type="spellEnd"/>
-      <w:r>
-        <w:t xml:space="preserve"> nommé « snap1 » de la machine virtuelle XP pour pouvoir la restaurer après test d’un malware à l’</w:t>
-      </w:r>
-      <w:proofErr w:type="spellStart"/>
-      <w:r>
-        <w:t>intèrieur</w:t>
-      </w:r>
-      <w:proofErr w:type="spellEnd"/>
-      <w:r>
-        <w:t> :</w:t>
+        <w:t>Execution du script agent.py dans la machine XP permettant à Cuckoo de capter les conversations entre la machine guest et la machine hôte.</w:t>
+      </w:r>
+    </w:p>
+    <w:p/>
+    <w:p>
+      <w:r>
+        <w:t>Maintenant que la machine est prête, nous allons faire une image de restauration de celle-ci à cette instant pour pouvoir que Cukoo puisse la restaurer après avoir fini l’analyse d’un malware.</w:t>
+      </w:r>
+      <w:bookmarkStart w:id="0" w:name="_GoBack"/>
+      <w:bookmarkEnd w:id="0"/>
+    </w:p>
+    <w:p/>
+    <w:p>
+      <w:r>
+        <w:t>Création d’un snapshot nommé « snap1 » de la machine virtuelle XP pour pouvoir la restaurer après test d’un malware à l’intèrieur :</w:t>
       </w:r>
     </w:p>
     <w:p/>
@@ -1043,23 +798,7 @@
     <w:p/>
     <w:p>
       <w:r>
-        <w:t xml:space="preserve">Configuration du </w:t>
-      </w:r>
-      <w:proofErr w:type="spellStart"/>
-      <w:r>
-        <w:t>parefeu</w:t>
-      </w:r>
-      <w:proofErr w:type="spellEnd"/>
-      <w:r>
-        <w:t xml:space="preserve"> </w:t>
-      </w:r>
-      <w:proofErr w:type="spellStart"/>
-      <w:r>
-        <w:t>iptables</w:t>
-      </w:r>
-      <w:proofErr w:type="spellEnd"/>
-      <w:r>
-        <w:t xml:space="preserve"> dans BT3 :</w:t>
+        <w:t>Configuration du parefeu iptables dans BT3 :</w:t>
       </w:r>
     </w:p>
     <w:p/>
@@ -1121,26 +860,8 @@
     <w:p/>
     <w:p>
       <w:r>
-        <w:t xml:space="preserve">Paramétrage terminé pour la VM </w:t>
-      </w:r>
-      <w:proofErr w:type="spellStart"/>
-      <w:r>
-        <w:t>Backtrack</w:t>
-      </w:r>
-      <w:proofErr w:type="spellEnd"/>
-      <w:r>
-        <w:t xml:space="preserve"> R3 ainsi que pour la VM XP contenu dans la VM </w:t>
-      </w:r>
-      <w:proofErr w:type="spellStart"/>
-      <w:r>
-        <w:t>Backtrack</w:t>
-      </w:r>
-      <w:proofErr w:type="spellEnd"/>
-      <w:r>
-        <w:t>.</w:t>
-      </w:r>
-      <w:bookmarkStart w:id="0" w:name="_GoBack"/>
-      <w:bookmarkEnd w:id="0"/>
+        <w:t>Paramétrage terminé pour la VM Backtrack R3 ainsi que pour la VM XP contenu dans la VM Backtrack.</w:t>
+      </w:r>
     </w:p>
     <w:sectPr>
       <w:pgSz w:w="11900" w:h="16840"/>

</xml_diff>